<commit_message>
relax spacing of template.docx
</commit_message>
<xml_diff>
--- a/template.docx
+++ b/template.docx
@@ -29,7 +29,7 @@
     <w:sectPr>
       <w:type w:val="nextPage"/>
       <w:pgSz w:orient="landscape" w:w="16838" w:h="11906"/>
-      <w:pgMar w:left="567" w:right="567" w:header="0" w:top="567" w:footer="0" w:bottom="164" w:gutter="0"/>
+      <w:pgMar w:left="850" w:right="850" w:header="0" w:top="850" w:footer="0" w:bottom="448" w:gutter="0"/>
       <w:pgNumType w:fmt="decimal"/>
       <w:formProt w:val="false"/>
       <w:textDirection w:val="lrTb"/>
@@ -153,7 +153,9 @@
       </w:rPr>
     </w:rPrDefault>
     <w:pPrDefault>
-      <w:pPr/>
+      <w:pPr>
+        <w:suppressAutoHyphens w:val="true"/>
+      </w:pPr>
     </w:pPrDefault>
   </w:docDefaults>
   <w:style w:type="paragraph" w:styleId="Normal">

</xml_diff>